<commit_message>
finish lab, pharmacy, front-office and doctor
</commit_message>
<xml_diff>
--- a/Web/DMS Doctor/DMS Doctor.docx
+++ b/Web/DMS Doctor/DMS Doctor.docx
@@ -13,6 +13,8 @@
           <w:szCs w:val="21"/>
         </w:rPr>
       </w:pPr>
+      <w:bookmarkStart w:id="0" w:name="_GoBack"/>
+      <w:bookmarkEnd w:id="0"/>
       <w:r>
         <w:rPr>
           <w:rFonts w:ascii="Helvetica" w:eastAsia="Times New Roman" w:hAnsi="Helvetica" w:cs="Helvetica"/>
@@ -79,14 +81,14 @@
           <w:rFonts w:ascii="Helvetica" w:eastAsia="Times New Roman" w:hAnsi="Helvetica" w:cs="Helvetica"/>
         </w:rPr>
       </w:pPr>
-      <w:bookmarkStart w:id="0" w:name="_Toc507335938"/>
+      <w:bookmarkStart w:id="1" w:name="_Toc508033838"/>
       <w:r>
         <w:rPr>
           <w:rFonts w:ascii="Helvetica" w:eastAsia="Times New Roman" w:hAnsi="Helvetica" w:cs="Helvetica"/>
         </w:rPr>
         <w:t>Dotmark Medical Solutions (DMS) Doctor Manual</w:t>
       </w:r>
-      <w:bookmarkEnd w:id="0"/>
+      <w:bookmarkEnd w:id="1"/>
     </w:p>
     <w:p>
       <w:pPr>
@@ -137,16 +139,7 @@
           <w:sz w:val="21"/>
           <w:szCs w:val="21"/>
         </w:rPr>
-        <w:t>At DMS we strive to facilitate and stream</w:t>
-      </w:r>
-      <w:r>
-        <w:rPr>
-          <w:rFonts w:ascii="Helvetica" w:hAnsi="Helvetica" w:cs="Helvetica"/>
-          <w:color w:val="333333"/>
-          <w:sz w:val="21"/>
-          <w:szCs w:val="21"/>
-        </w:rPr>
-        <w:t xml:space="preserve">line all your enterprise needs to achieve excellent care delivery and clinical productivity. </w:t>
+        <w:t xml:space="preserve">At DMS we strive to facilitate and streamline all your enterprise needs to achieve excellent care delivery and clinical productivity. </w:t>
       </w:r>
     </w:p>
     <w:p>
@@ -168,7 +161,7 @@
           <w:szCs w:val="21"/>
         </w:rPr>
         <w:pict>
-          <v:rect id="_x0000_i1026" style="width:0;height:0" o:hralign="center" o:hrstd="t" o:hr="t" fillcolor="#a0a0a0" stroked="f"/>
+          <v:rect id="_x0000_i1025" style="width:0;height:0" o:hralign="center" o:hrstd="t" o:hr="t" fillcolor="#a0a0a0" stroked="f"/>
         </w:pict>
       </w:r>
     </w:p>
@@ -195,6 +188,12 @@
     </w:p>
     <w:sdt>
       <w:sdtPr>
+        <w:rPr>
+          <w:rFonts w:ascii="Times New Roman" w:eastAsiaTheme="minorEastAsia" w:hAnsi="Times New Roman" w:cs="Times New Roman"/>
+          <w:color w:val="auto"/>
+          <w:sz w:val="24"/>
+          <w:szCs w:val="24"/>
+        </w:rPr>
         <w:id w:val="474802979"/>
         <w:docPartObj>
           <w:docPartGallery w:val="Table of Contents"/>
@@ -203,13 +202,9 @@
       </w:sdtPr>
       <w:sdtEndPr>
         <w:rPr>
-          <w:rFonts w:ascii="Times New Roman" w:eastAsiaTheme="minorEastAsia" w:hAnsi="Times New Roman" w:cs="Times New Roman"/>
           <w:b/>
           <w:bCs/>
           <w:noProof/>
-          <w:color w:val="auto"/>
-          <w:sz w:val="24"/>
-          <w:szCs w:val="24"/>
         </w:rPr>
       </w:sdtEndPr>
       <w:sdtContent>
@@ -228,7 +223,10 @@
               <w:tab w:val="right" w:leader="dot" w:pos="9350"/>
             </w:tabs>
             <w:rPr>
+              <w:rFonts w:asciiTheme="minorHAnsi" w:hAnsiTheme="minorHAnsi" w:cstheme="minorBidi"/>
               <w:noProof/>
+              <w:sz w:val="22"/>
+              <w:szCs w:val="22"/>
             </w:rPr>
           </w:pPr>
           <w:r>
@@ -240,7 +238,7 @@
           <w:r>
             <w:fldChar w:fldCharType="separate"/>
           </w:r>
-          <w:hyperlink w:anchor="_Toc507335938" w:history="1">
+          <w:hyperlink w:anchor="_Toc508033838" w:history="1">
             <w:r>
               <w:rPr>
                 <w:rStyle w:val="Hyperlink"/>
@@ -268,7 +266,7 @@
                 <w:noProof/>
                 <w:webHidden/>
               </w:rPr>
-              <w:instrText xml:space="preserve"> PAGEREF _Toc507335938 \h </w:instrText>
+              <w:instrText xml:space="preserve"> PAGEREF _Toc508033838 \h </w:instrText>
             </w:r>
             <w:r>
               <w:rPr>
@@ -306,10 +304,13 @@
               <w:tab w:val="right" w:leader="dot" w:pos="9350"/>
             </w:tabs>
             <w:rPr>
+              <w:rFonts w:asciiTheme="minorHAnsi" w:hAnsiTheme="minorHAnsi" w:cstheme="minorBidi"/>
               <w:noProof/>
+              <w:sz w:val="22"/>
+              <w:szCs w:val="22"/>
             </w:rPr>
           </w:pPr>
-          <w:hyperlink w:anchor="_Toc507335939" w:history="1">
+          <w:hyperlink w:anchor="_Toc508033839" w:history="1">
             <w:r>
               <w:rPr>
                 <w:rStyle w:val="Hyperlink"/>
@@ -336,7 +337,7 @@
                 <w:noProof/>
                 <w:webHidden/>
               </w:rPr>
-              <w:instrText xml:space="preserve"> PAGEREF _Toc507335939 \h </w:instrText>
+              <w:instrText xml:space="preserve"> PAGEREF _Toc508033839 \h </w:instrText>
             </w:r>
             <w:r>
               <w:rPr>
@@ -374,10 +375,13 @@
               <w:tab w:val="right" w:leader="dot" w:pos="9350"/>
             </w:tabs>
             <w:rPr>
+              <w:rFonts w:asciiTheme="minorHAnsi" w:hAnsiTheme="minorHAnsi" w:cstheme="minorBidi"/>
               <w:noProof/>
+              <w:sz w:val="22"/>
+              <w:szCs w:val="22"/>
             </w:rPr>
           </w:pPr>
-          <w:hyperlink w:anchor="_Toc507335940" w:history="1">
+          <w:hyperlink w:anchor="_Toc508033840" w:history="1">
             <w:r>
               <w:rPr>
                 <w:rStyle w:val="Hyperlink"/>
@@ -404,7 +408,7 @@
                 <w:noProof/>
                 <w:webHidden/>
               </w:rPr>
-              <w:instrText xml:space="preserve"> PAGEREF _Toc507335940 \h </w:instrText>
+              <w:instrText xml:space="preserve"> PAGEREF _Toc508033840 \h </w:instrText>
             </w:r>
             <w:r>
               <w:rPr>
@@ -442,10 +446,13 @@
               <w:tab w:val="right" w:leader="dot" w:pos="9350"/>
             </w:tabs>
             <w:rPr>
+              <w:rFonts w:asciiTheme="minorHAnsi" w:hAnsiTheme="minorHAnsi" w:cstheme="minorBidi"/>
               <w:noProof/>
+              <w:sz w:val="22"/>
+              <w:szCs w:val="22"/>
             </w:rPr>
           </w:pPr>
-          <w:hyperlink w:anchor="_Toc507335941" w:history="1">
+          <w:hyperlink w:anchor="_Toc508033841" w:history="1">
             <w:r>
               <w:rPr>
                 <w:rStyle w:val="Hyperlink"/>
@@ -472,7 +479,7 @@
                 <w:noProof/>
                 <w:webHidden/>
               </w:rPr>
-              <w:instrText xml:space="preserve"> PAGEREF _Toc507335941 \h </w:instrText>
+              <w:instrText xml:space="preserve"> PAGEREF _Toc508033841 \h </w:instrText>
             </w:r>
             <w:r>
               <w:rPr>
@@ -510,10 +517,13 @@
               <w:tab w:val="right" w:leader="dot" w:pos="9350"/>
             </w:tabs>
             <w:rPr>
+              <w:rFonts w:asciiTheme="minorHAnsi" w:hAnsiTheme="minorHAnsi" w:cstheme="minorBidi"/>
               <w:noProof/>
+              <w:sz w:val="22"/>
+              <w:szCs w:val="22"/>
             </w:rPr>
           </w:pPr>
-          <w:hyperlink w:anchor="_Toc507335942" w:history="1">
+          <w:hyperlink w:anchor="_Toc508033842" w:history="1">
             <w:r>
               <w:rPr>
                 <w:rStyle w:val="Hyperlink"/>
@@ -540,7 +550,7 @@
                 <w:noProof/>
                 <w:webHidden/>
               </w:rPr>
-              <w:instrText xml:space="preserve"> PAGEREF _Toc507335942 \h </w:instrText>
+              <w:instrText xml:space="preserve"> PAGEREF _Toc508033842 \h </w:instrText>
             </w:r>
             <w:r>
               <w:rPr>
@@ -578,10 +588,13 @@
               <w:tab w:val="right" w:leader="dot" w:pos="9350"/>
             </w:tabs>
             <w:rPr>
+              <w:rFonts w:asciiTheme="minorHAnsi" w:hAnsiTheme="minorHAnsi" w:cstheme="minorBidi"/>
               <w:noProof/>
+              <w:sz w:val="22"/>
+              <w:szCs w:val="22"/>
             </w:rPr>
           </w:pPr>
-          <w:hyperlink w:anchor="_Toc507335943" w:history="1">
+          <w:hyperlink w:anchor="_Toc508033843" w:history="1">
             <w:r>
               <w:rPr>
                 <w:rStyle w:val="Hyperlink"/>
@@ -608,7 +621,7 @@
                 <w:noProof/>
                 <w:webHidden/>
               </w:rPr>
-              <w:instrText xml:space="preserve"> PAGEREF _Toc507335943 \h </w:instrText>
+              <w:instrText xml:space="preserve"> PAGEREF _Toc508033843 \h </w:instrText>
             </w:r>
             <w:r>
               <w:rPr>
@@ -646,10 +659,13 @@
               <w:tab w:val="right" w:leader="dot" w:pos="9350"/>
             </w:tabs>
             <w:rPr>
+              <w:rFonts w:asciiTheme="minorHAnsi" w:hAnsiTheme="minorHAnsi" w:cstheme="minorBidi"/>
               <w:noProof/>
+              <w:sz w:val="22"/>
+              <w:szCs w:val="22"/>
             </w:rPr>
           </w:pPr>
-          <w:hyperlink w:anchor="_Toc507335944" w:history="1">
+          <w:hyperlink w:anchor="_Toc508033844" w:history="1">
             <w:r>
               <w:rPr>
                 <w:rStyle w:val="Hyperlink"/>
@@ -676,7 +692,7 @@
                 <w:noProof/>
                 <w:webHidden/>
               </w:rPr>
-              <w:instrText xml:space="preserve"> PAGEREF _Toc507335944 \h </w:instrText>
+              <w:instrText xml:space="preserve"> PAGEREF _Toc508033844 \h </w:instrText>
             </w:r>
             <w:r>
               <w:rPr>
@@ -714,10 +730,13 @@
               <w:tab w:val="right" w:leader="dot" w:pos="9350"/>
             </w:tabs>
             <w:rPr>
+              <w:rFonts w:asciiTheme="minorHAnsi" w:hAnsiTheme="minorHAnsi" w:cstheme="minorBidi"/>
               <w:noProof/>
+              <w:sz w:val="22"/>
+              <w:szCs w:val="22"/>
             </w:rPr>
           </w:pPr>
-          <w:hyperlink w:anchor="_Toc507335945" w:history="1">
+          <w:hyperlink w:anchor="_Toc508033845" w:history="1">
             <w:r>
               <w:rPr>
                 <w:rStyle w:val="Hyperlink"/>
@@ -744,7 +763,7 @@
                 <w:noProof/>
                 <w:webHidden/>
               </w:rPr>
-              <w:instrText xml:space="preserve"> PAGEREF _Toc507335945 \h </w:instrText>
+              <w:instrText xml:space="preserve"> PAGEREF _Toc508033845 \h </w:instrText>
             </w:r>
             <w:r>
               <w:rPr>
@@ -782,10 +801,13 @@
               <w:tab w:val="right" w:leader="dot" w:pos="9350"/>
             </w:tabs>
             <w:rPr>
+              <w:rFonts w:asciiTheme="minorHAnsi" w:hAnsiTheme="minorHAnsi" w:cstheme="minorBidi"/>
               <w:noProof/>
+              <w:sz w:val="22"/>
+              <w:szCs w:val="22"/>
             </w:rPr>
           </w:pPr>
-          <w:hyperlink w:anchor="_Toc507335946" w:history="1">
+          <w:hyperlink w:anchor="_Toc508033846" w:history="1">
             <w:r>
               <w:rPr>
                 <w:rStyle w:val="Hyperlink"/>
@@ -812,7 +834,7 @@
                 <w:noProof/>
                 <w:webHidden/>
               </w:rPr>
-              <w:instrText xml:space="preserve"> PAGEREF _Toc507335946 \h </w:instrText>
+              <w:instrText xml:space="preserve"> PAGEREF _Toc508033846 \h </w:instrText>
             </w:r>
             <w:r>
               <w:rPr>
@@ -850,10 +872,13 @@
               <w:tab w:val="right" w:leader="dot" w:pos="9350"/>
             </w:tabs>
             <w:rPr>
+              <w:rFonts w:asciiTheme="minorHAnsi" w:hAnsiTheme="minorHAnsi" w:cstheme="minorBidi"/>
               <w:noProof/>
+              <w:sz w:val="22"/>
+              <w:szCs w:val="22"/>
             </w:rPr>
           </w:pPr>
-          <w:hyperlink w:anchor="_Toc507335947" w:history="1">
+          <w:hyperlink w:anchor="_Toc508033847" w:history="1">
             <w:r>
               <w:rPr>
                 <w:rStyle w:val="Hyperlink"/>
@@ -880,7 +905,7 @@
                 <w:noProof/>
                 <w:webHidden/>
               </w:rPr>
-              <w:instrText xml:space="preserve"> PAGEREF _Toc507335947 \h </w:instrText>
+              <w:instrText xml:space="preserve"> PAGEREF _Toc508033847 \h </w:instrText>
             </w:r>
             <w:r>
               <w:rPr>
@@ -918,10 +943,13 @@
               <w:tab w:val="right" w:leader="dot" w:pos="9350"/>
             </w:tabs>
             <w:rPr>
+              <w:rFonts w:asciiTheme="minorHAnsi" w:hAnsiTheme="minorHAnsi" w:cstheme="minorBidi"/>
               <w:noProof/>
+              <w:sz w:val="22"/>
+              <w:szCs w:val="22"/>
             </w:rPr>
           </w:pPr>
-          <w:hyperlink w:anchor="_Toc507335948" w:history="1">
+          <w:hyperlink w:anchor="_Toc508033848" w:history="1">
             <w:r>
               <w:rPr>
                 <w:rStyle w:val="Hyperlink"/>
@@ -948,7 +976,7 @@
                 <w:noProof/>
                 <w:webHidden/>
               </w:rPr>
-              <w:instrText xml:space="preserve"> PAGEREF _Toc507335948 \h </w:instrText>
+              <w:instrText xml:space="preserve"> PAGEREF _Toc508033848 \h </w:instrText>
             </w:r>
             <w:r>
               <w:rPr>
@@ -986,10 +1014,13 @@
               <w:tab w:val="right" w:leader="dot" w:pos="9350"/>
             </w:tabs>
             <w:rPr>
+              <w:rFonts w:asciiTheme="minorHAnsi" w:hAnsiTheme="minorHAnsi" w:cstheme="minorBidi"/>
               <w:noProof/>
+              <w:sz w:val="22"/>
+              <w:szCs w:val="22"/>
             </w:rPr>
           </w:pPr>
-          <w:hyperlink w:anchor="_Toc507335949" w:history="1">
+          <w:hyperlink w:anchor="_Toc508033849" w:history="1">
             <w:r>
               <w:rPr>
                 <w:rStyle w:val="Hyperlink"/>
@@ -1016,7 +1047,7 @@
                 <w:noProof/>
                 <w:webHidden/>
               </w:rPr>
-              <w:instrText xml:space="preserve"> PAGEREF _Toc507335949 \h </w:instrText>
+              <w:instrText xml:space="preserve"> PAGEREF _Toc508033849 \h </w:instrText>
             </w:r>
             <w:r>
               <w:rPr>
@@ -1054,10 +1085,13 @@
               <w:tab w:val="right" w:leader="dot" w:pos="9350"/>
             </w:tabs>
             <w:rPr>
+              <w:rFonts w:asciiTheme="minorHAnsi" w:hAnsiTheme="minorHAnsi" w:cstheme="minorBidi"/>
               <w:noProof/>
+              <w:sz w:val="22"/>
+              <w:szCs w:val="22"/>
             </w:rPr>
           </w:pPr>
-          <w:hyperlink w:anchor="_Toc507335950" w:history="1">
+          <w:hyperlink w:anchor="_Toc508033850" w:history="1">
             <w:r>
               <w:rPr>
                 <w:rStyle w:val="Hyperlink"/>
@@ -1084,7 +1118,7 @@
                 <w:noProof/>
                 <w:webHidden/>
               </w:rPr>
-              <w:instrText xml:space="preserve"> PAGEREF _Toc507335950 \h </w:instrText>
+              <w:instrText xml:space="preserve"> PAGEREF _Toc508033850 \h </w:instrText>
             </w:r>
             <w:r>
               <w:rPr>
@@ -1122,10 +1156,13 @@
               <w:tab w:val="right" w:leader="dot" w:pos="9350"/>
             </w:tabs>
             <w:rPr>
+              <w:rFonts w:asciiTheme="minorHAnsi" w:hAnsiTheme="minorHAnsi" w:cstheme="minorBidi"/>
               <w:noProof/>
+              <w:sz w:val="22"/>
+              <w:szCs w:val="22"/>
             </w:rPr>
           </w:pPr>
-          <w:hyperlink w:anchor="_Toc507335951" w:history="1">
+          <w:hyperlink w:anchor="_Toc508033851" w:history="1">
             <w:r>
               <w:rPr>
                 <w:rStyle w:val="Hyperlink"/>
@@ -1152,7 +1189,7 @@
                 <w:noProof/>
                 <w:webHidden/>
               </w:rPr>
-              <w:instrText xml:space="preserve"> PAGEREF _Toc507335951 \h </w:instrText>
+              <w:instrText xml:space="preserve"> PAGEREF _Toc508033851 \h </w:instrText>
             </w:r>
             <w:r>
               <w:rPr>
@@ -1190,10 +1227,13 @@
               <w:tab w:val="right" w:leader="dot" w:pos="9350"/>
             </w:tabs>
             <w:rPr>
+              <w:rFonts w:asciiTheme="minorHAnsi" w:hAnsiTheme="minorHAnsi" w:cstheme="minorBidi"/>
               <w:noProof/>
+              <w:sz w:val="22"/>
+              <w:szCs w:val="22"/>
             </w:rPr>
           </w:pPr>
-          <w:hyperlink w:anchor="_Toc507335952" w:history="1">
+          <w:hyperlink w:anchor="_Toc508033852" w:history="1">
             <w:r>
               <w:rPr>
                 <w:rStyle w:val="Hyperlink"/>
@@ -1220,7 +1260,7 @@
                 <w:noProof/>
                 <w:webHidden/>
               </w:rPr>
-              <w:instrText xml:space="preserve"> PAGEREF _Toc507335952 \h </w:instrText>
+              <w:instrText xml:space="preserve"> PAGEREF _Toc508033852 \h </w:instrText>
             </w:r>
             <w:r>
               <w:rPr>
@@ -1258,10 +1298,13 @@
               <w:tab w:val="right" w:leader="dot" w:pos="9350"/>
             </w:tabs>
             <w:rPr>
+              <w:rFonts w:asciiTheme="minorHAnsi" w:hAnsiTheme="minorHAnsi" w:cstheme="minorBidi"/>
               <w:noProof/>
+              <w:sz w:val="22"/>
+              <w:szCs w:val="22"/>
             </w:rPr>
           </w:pPr>
-          <w:hyperlink w:anchor="_Toc507335953" w:history="1">
+          <w:hyperlink w:anchor="_Toc508033853" w:history="1">
             <w:r>
               <w:rPr>
                 <w:rStyle w:val="Hyperlink"/>
@@ -1288,7 +1331,7 @@
                 <w:noProof/>
                 <w:webHidden/>
               </w:rPr>
-              <w:instrText xml:space="preserve"> PAGEREF _Toc507335953 \h </w:instrText>
+              <w:instrText xml:space="preserve"> PAGEREF _Toc508033853 \h </w:instrText>
             </w:r>
             <w:r>
               <w:rPr>
@@ -1326,10 +1369,13 @@
               <w:tab w:val="right" w:leader="dot" w:pos="9350"/>
             </w:tabs>
             <w:rPr>
+              <w:rFonts w:asciiTheme="minorHAnsi" w:hAnsiTheme="minorHAnsi" w:cstheme="minorBidi"/>
               <w:noProof/>
+              <w:sz w:val="22"/>
+              <w:szCs w:val="22"/>
             </w:rPr>
           </w:pPr>
-          <w:hyperlink w:anchor="_Toc507335954" w:history="1">
+          <w:hyperlink w:anchor="_Toc508033854" w:history="1">
             <w:r>
               <w:rPr>
                 <w:rStyle w:val="Hyperlink"/>
@@ -1356,75 +1402,7 @@
                 <w:noProof/>
                 <w:webHidden/>
               </w:rPr>
-              <w:instrText xml:space="preserve"> PAGEREF _Toc507335954 \h </w:instrText>
-            </w:r>
-            <w:r>
-              <w:rPr>
-                <w:noProof/>
-                <w:webHidden/>
-              </w:rPr>
-            </w:r>
-            <w:r>
-              <w:rPr>
-                <w:noProof/>
-                <w:webHidden/>
-              </w:rPr>
-              <w:fldChar w:fldCharType="separate"/>
-            </w:r>
-            <w:r>
-              <w:rPr>
-                <w:noProof/>
-                <w:webHidden/>
-              </w:rPr>
-              <w:t>20</w:t>
-            </w:r>
-            <w:r>
-              <w:rPr>
-                <w:noProof/>
-                <w:webHidden/>
-              </w:rPr>
-              <w:fldChar w:fldCharType="end"/>
-            </w:r>
-          </w:hyperlink>
-        </w:p>
-        <w:p>
-          <w:pPr>
-            <w:pStyle w:val="TOC1"/>
-            <w:tabs>
-              <w:tab w:val="right" w:leader="dot" w:pos="9350"/>
-            </w:tabs>
-            <w:rPr>
-              <w:noProof/>
-            </w:rPr>
-          </w:pPr>
-          <w:hyperlink w:anchor="_Toc507335955" w:history="1">
-            <w:r>
-              <w:rPr>
-                <w:rStyle w:val="Hyperlink"/>
-                <w:noProof/>
-              </w:rPr>
-              <w:t>Log Out</w:t>
-            </w:r>
-            <w:r>
-              <w:rPr>
-                <w:noProof/>
-                <w:webHidden/>
-              </w:rPr>
-              <w:tab/>
-            </w:r>
-            <w:r>
-              <w:rPr>
-                <w:noProof/>
-                <w:webHidden/>
-              </w:rPr>
-              <w:fldChar w:fldCharType="begin"/>
-            </w:r>
-            <w:r>
-              <w:rPr>
-                <w:noProof/>
-                <w:webHidden/>
-              </w:rPr>
-              <w:instrText xml:space="preserve"> PAGEREF _Toc507335955 \h </w:instrText>
+              <w:instrText xml:space="preserve"> PAGEREF _Toc508033854 \h </w:instrText>
             </w:r>
             <w:r>
               <w:rPr>
@@ -1477,8 +1455,6 @@
           <w:szCs w:val="21"/>
         </w:rPr>
       </w:pPr>
-      <w:bookmarkStart w:id="1" w:name="_GoBack"/>
-      <w:bookmarkEnd w:id="1"/>
       <w:r>
         <w:rPr>
           <w:rStyle w:val="Strong"/>
@@ -1495,7 +1471,7 @@
         <w:pStyle w:val="Heading1"/>
       </w:pPr>
       <w:hyperlink w:anchor="content" w:history="1">
-        <w:bookmarkStart w:id="2" w:name="_Toc507335939"/>
+        <w:bookmarkStart w:id="2" w:name="_Toc508033839"/>
         <w:r>
           <w:rPr>
             <w:rStyle w:val="Hyperlink"/>
@@ -1523,16 +1499,7 @@
           <w:sz w:val="21"/>
           <w:szCs w:val="21"/>
         </w:rPr>
-        <w:t>After logging in, you will be navigated to the DMS dashboard. DMS dashboard contains tools tha</w:t>
-      </w:r>
-      <w:r>
-        <w:rPr>
-          <w:rFonts w:ascii="Helvetica" w:hAnsi="Helvetica" w:cs="Helvetica"/>
-          <w:color w:val="333333"/>
-          <w:sz w:val="21"/>
-          <w:szCs w:val="21"/>
-        </w:rPr>
-        <w:t>t can be used for many purposes. These all will be discussed in this manual.</w:t>
+        <w:t>After logging in, you will be navigated to the DMS dashboard. DMS dashboard contains tools that can be used for many purposes. These all will be discussed in this manual.</w:t>
       </w:r>
     </w:p>
     <w:p>
@@ -1645,7 +1612,7 @@
         <w:pStyle w:val="Heading2"/>
       </w:pPr>
       <w:hyperlink w:anchor="content" w:history="1">
-        <w:bookmarkStart w:id="3" w:name="_Toc507335940"/>
+        <w:bookmarkStart w:id="3" w:name="_Toc508033840"/>
         <w:r>
           <w:rPr>
             <w:rStyle w:val="Hyperlink"/>
@@ -1673,16 +1640,7 @@
           <w:sz w:val="21"/>
           <w:szCs w:val="21"/>
         </w:rPr>
-        <w:t>Feedbacks for improving DMS system, error reporting and additional com</w:t>
-      </w:r>
-      <w:r>
-        <w:rPr>
-          <w:rFonts w:ascii="Helvetica" w:hAnsi="Helvetica" w:cs="Helvetica"/>
-          <w:color w:val="333333"/>
-          <w:sz w:val="21"/>
-          <w:szCs w:val="21"/>
-        </w:rPr>
-        <w:t>ments can be sent. Press feedback icon on the top right corner next to the Search bar and fill up the form.</w:t>
+        <w:t>Feedbacks for improving DMS system, error reporting and additional comments can be sent. Press feedback icon on the top right corner next to the Search bar and fill up the form.</w:t>
       </w:r>
     </w:p>
     <w:p>
@@ -1854,7 +1812,7 @@
         <w:pStyle w:val="Heading2"/>
       </w:pPr>
       <w:hyperlink w:anchor="content" w:history="1">
-        <w:bookmarkStart w:id="4" w:name="_Toc507335941"/>
+        <w:bookmarkStart w:id="4" w:name="_Toc508033841"/>
         <w:r>
           <w:rPr>
             <w:rStyle w:val="Hyperlink"/>
@@ -1964,19 +1922,7 @@
           <w:sz w:val="21"/>
           <w:szCs w:val="21"/>
         </w:rPr>
-        <w:t xml:space="preserve">Every account holder can view this on their dashboard </w:t>
-      </w:r>
-      <w:r>
-        <w:rPr>
-          <w:rStyle w:val="Strong"/>
-          <w:rFonts w:ascii="Helvetica" w:hAnsi="Helvetica" w:cs="Helvetica"/>
-          <w:i/>
-          <w:iCs/>
-          <w:color w:val="333333"/>
-          <w:sz w:val="21"/>
-          <w:szCs w:val="21"/>
-        </w:rPr>
-        <w:t>and could be super useful, so it should be properly utilized.</w:t>
+        <w:t>Every account holder can view this on their dashboard and could be super useful, so it should be properly utilized.</w:t>
       </w:r>
     </w:p>
     <w:p>
@@ -2194,16 +2140,7 @@
           <w:sz w:val="21"/>
           <w:szCs w:val="21"/>
         </w:rPr>
-        <w:t xml:space="preserve"> indicates start date and end date respectively of that </w:t>
-      </w:r>
-      <w:r>
-        <w:rPr>
-          <w:rFonts w:ascii="Helvetica" w:hAnsi="Helvetica" w:cs="Helvetica"/>
-          <w:color w:val="333333"/>
-          <w:sz w:val="21"/>
-          <w:szCs w:val="21"/>
-        </w:rPr>
-        <w:t>message.</w:t>
+        <w:t xml:space="preserve"> indicates start date and end date respectively of that message.</w:t>
       </w:r>
     </w:p>
     <w:p>
@@ -2260,7 +2197,7 @@
         <w:pStyle w:val="Heading1"/>
       </w:pPr>
       <w:hyperlink w:anchor="content" w:history="1">
-        <w:bookmarkStart w:id="5" w:name="_Toc507335942"/>
+        <w:bookmarkStart w:id="5" w:name="_Toc508033842"/>
         <w:r>
           <w:rPr>
             <w:rStyle w:val="Hyperlink"/>
@@ -2394,16 +2331,7 @@
           <w:sz w:val="21"/>
           <w:szCs w:val="21"/>
         </w:rPr>
-        <w:t>Click on the checkbox as shown in the figure below to reveal its content and fill up the pat</w:t>
-      </w:r>
-      <w:r>
-        <w:rPr>
-          <w:rFonts w:ascii="Helvetica" w:eastAsia="Times New Roman" w:hAnsi="Helvetica" w:cs="Helvetica"/>
-          <w:color w:val="333333"/>
-          <w:sz w:val="21"/>
-          <w:szCs w:val="21"/>
-        </w:rPr>
-        <w:t xml:space="preserve">ient details and press </w:t>
+        <w:t xml:space="preserve">Click on the checkbox as shown in the figure below to reveal its content and fill up the patient details and press </w:t>
       </w:r>
       <w:r>
         <w:rPr>
@@ -2440,16 +2368,7 @@
           <w:sz w:val="21"/>
           <w:szCs w:val="21"/>
         </w:rPr>
-        <w:t>(click somewhere e</w:t>
-      </w:r>
-      <w:r>
-        <w:rPr>
-          <w:rFonts w:ascii="Helvetica" w:eastAsia="Times New Roman" w:hAnsi="Helvetica" w:cs="Helvetica"/>
-          <w:color w:val="333333"/>
-          <w:sz w:val="21"/>
-          <w:szCs w:val="21"/>
-        </w:rPr>
-        <w:t xml:space="preserve">lse) to convert age into date in </w:t>
+        <w:t xml:space="preserve">(click somewhere else) to convert age into date in </w:t>
       </w:r>
       <w:proofErr w:type="spellStart"/>
       <w:r>
@@ -3010,16 +2929,7 @@
           <w:sz w:val="21"/>
           <w:szCs w:val="21"/>
         </w:rPr>
-        <w:t xml:space="preserve"> Pharmacy that patient p</w:t>
-      </w:r>
-      <w:r>
-        <w:rPr>
-          <w:rFonts w:ascii="Helvetica" w:eastAsia="Times New Roman" w:hAnsi="Helvetica" w:cs="Helvetica"/>
-          <w:color w:val="333333"/>
-          <w:sz w:val="21"/>
-          <w:szCs w:val="21"/>
-        </w:rPr>
-        <w:t>refers.</w:t>
+        <w:t xml:space="preserve"> Pharmacy that patient prefers.</w:t>
       </w:r>
     </w:p>
     <w:p>
@@ -3054,16 +2964,7 @@
           <w:sz w:val="21"/>
           <w:szCs w:val="21"/>
         </w:rPr>
-        <w:t xml:space="preserve"> The HIPAA Privacy Rule mandates that health care providers distribute a Notice of Privacy Practices to all patients. The Notice of Privacy Practices also describes the HIPAA defined patient rights related to use and disclosur</w:t>
-      </w:r>
-      <w:r>
-        <w:rPr>
-          <w:rFonts w:ascii="Helvetica" w:eastAsia="Times New Roman" w:hAnsi="Helvetica" w:cs="Helvetica"/>
-          <w:color w:val="333333"/>
-          <w:sz w:val="21"/>
-          <w:szCs w:val="21"/>
-        </w:rPr>
-        <w:t>e of the individual's health information.</w:t>
+        <w:t xml:space="preserve"> The HIPAA Privacy Rule mandates that health care providers distribute a Notice of Privacy Practices to all patients. The Notice of Privacy Practices also describes the HIPAA defined patient rights related to use and disclosure of the individual's health information.</w:t>
       </w:r>
     </w:p>
     <w:p>
@@ -3273,16 +3174,7 @@
           <w:sz w:val="21"/>
           <w:szCs w:val="21"/>
         </w:rPr>
-        <w:t xml:space="preserve"> Not</w:t>
-      </w:r>
-      <w:r>
-        <w:rPr>
-          <w:rFonts w:ascii="Helvetica" w:eastAsia="Times New Roman" w:hAnsi="Helvetica" w:cs="Helvetica"/>
-          <w:color w:val="333333"/>
-          <w:sz w:val="21"/>
-          <w:szCs w:val="21"/>
-        </w:rPr>
-        <w:t xml:space="preserve"> Applicable.</w:t>
+        <w:t xml:space="preserve"> Not Applicable.</w:t>
       </w:r>
     </w:p>
     <w:p>
@@ -3422,16 +3314,7 @@
           <w:sz w:val="21"/>
           <w:szCs w:val="21"/>
         </w:rPr>
-        <w:t xml:space="preserve"> This option determines whether to give patient access to the patient portal or not. This configuration will</w:t>
-      </w:r>
-      <w:r>
-        <w:rPr>
-          <w:rFonts w:ascii="Helvetica" w:eastAsia="Times New Roman" w:hAnsi="Helvetica" w:cs="Helvetica"/>
-          <w:color w:val="333333"/>
-          <w:sz w:val="21"/>
-          <w:szCs w:val="21"/>
-        </w:rPr>
-        <w:t xml:space="preserve"> appear on </w:t>
+        <w:t xml:space="preserve"> This option determines whether to give patient access to the patient portal or not. This configuration will appear on </w:t>
       </w:r>
       <w:hyperlink w:anchor="demographics" w:history="1">
         <w:r>
@@ -3858,17 +3741,7 @@
           <w:sz w:val="21"/>
           <w:szCs w:val="21"/>
         </w:rPr>
-        <w:t>NOTE: Creating a new patient will first check if any existing patients matches the current detail of the patient, if non-item matche</w:t>
-      </w:r>
-      <w:r>
-        <w:rPr>
-          <w:rStyle w:val="Strong"/>
-          <w:rFonts w:ascii="Helvetica" w:hAnsi="Helvetica" w:cs="Helvetica"/>
-          <w:color w:val="333333"/>
-          <w:sz w:val="21"/>
-          <w:szCs w:val="21"/>
-        </w:rPr>
-        <w:t>s then click on Confirm Create New Patient.</w:t>
+        <w:t>NOTE: Creating a new patient will first check if any existing patients matches the current detail of the patient, if non-item matches then click on Confirm Create New Patient.</w:t>
       </w:r>
       <w:r>
         <w:rPr>
@@ -3964,16 +3837,7 @@
           <w:sz w:val="21"/>
           <w:szCs w:val="21"/>
         </w:rPr>
-        <w:t>After creating new patient, you wi</w:t>
-      </w:r>
-      <w:r>
-        <w:rPr>
-          <w:rFonts w:ascii="Helvetica" w:eastAsia="Times New Roman" w:hAnsi="Helvetica" w:cs="Helvetica"/>
-          <w:color w:val="333333"/>
-          <w:sz w:val="21"/>
-          <w:szCs w:val="21"/>
-        </w:rPr>
-        <w:t xml:space="preserve">ll be navigated to the </w:t>
+        <w:t xml:space="preserve">After creating new patient, you will be navigated to the </w:t>
       </w:r>
       <w:r>
         <w:rPr>
@@ -4000,20 +3864,13 @@
         <w:pStyle w:val="Heading1"/>
       </w:pPr>
       <w:hyperlink w:anchor="content" w:history="1">
-        <w:bookmarkStart w:id="6" w:name="_Toc507335943"/>
+        <w:bookmarkStart w:id="6" w:name="_Toc508033843"/>
         <w:r>
           <w:rPr>
             <w:rStyle w:val="Hyperlink"/>
             <w:color w:val="000000"/>
           </w:rPr>
-          <w:t>Patien</w:t>
-        </w:r>
-        <w:r>
-          <w:rPr>
-            <w:rStyle w:val="Hyperlink"/>
-            <w:color w:val="000000"/>
-          </w:rPr>
-          <w:t>t Demographics</w:t>
+          <w:t>Patient Demographics</w:t>
         </w:r>
         <w:bookmarkEnd w:id="6"/>
       </w:hyperlink>
@@ -4095,16 +3952,7 @@
           <w:sz w:val="21"/>
           <w:szCs w:val="21"/>
         </w:rPr>
-        <w:t xml:space="preserve"> </w:t>
-      </w:r>
-      <w:r>
-        <w:rPr>
-          <w:rFonts w:ascii="Helvetica" w:hAnsi="Helvetica" w:cs="Helvetica"/>
-          <w:color w:val="333333"/>
-          <w:sz w:val="21"/>
-          <w:szCs w:val="21"/>
-        </w:rPr>
-        <w:t>section above.</w:t>
+        <w:t xml:space="preserve"> section above.</w:t>
       </w:r>
     </w:p>
     <w:p>
@@ -4275,16 +4123,7 @@
           <w:sz w:val="21"/>
           <w:szCs w:val="21"/>
         </w:rPr>
-        <w:t xml:space="preserve"> link and following the instructions (Click on the </w:t>
-      </w:r>
-      <w:r>
-        <w:rPr>
-          <w:rFonts w:ascii="Helvetica" w:eastAsia="Times New Roman" w:hAnsi="Helvetica" w:cs="Helvetica"/>
-          <w:color w:val="333333"/>
-          <w:sz w:val="21"/>
-          <w:szCs w:val="21"/>
-        </w:rPr>
-        <w:t>Patient name to come back to the demographics page).</w:t>
+        <w:t xml:space="preserve"> link and following the instructions (Click on the Patient name to come back to the demographics page).</w:t>
       </w:r>
     </w:p>
     <w:p>
@@ -4444,16 +4283,7 @@
           <w:sz w:val="21"/>
           <w:szCs w:val="21"/>
         </w:rPr>
-        <w:t>The links below the name of the patient, as shown in the image below, gives further details of the pati</w:t>
-      </w:r>
-      <w:r>
-        <w:rPr>
-          <w:rFonts w:ascii="Helvetica" w:eastAsia="Times New Roman" w:hAnsi="Helvetica" w:cs="Helvetica"/>
-          <w:color w:val="333333"/>
-          <w:sz w:val="21"/>
-          <w:szCs w:val="21"/>
-        </w:rPr>
-        <w:t>ent.</w:t>
+        <w:t>The links below the name of the patient, as shown in the image below, gives further details of the patient.</w:t>
       </w:r>
     </w:p>
     <w:p>
@@ -4488,16 +4318,7 @@
           <w:sz w:val="21"/>
           <w:szCs w:val="21"/>
         </w:rPr>
-        <w:t>Click history tab to view the following page. This section contains general history of the patient, family's medical history, relative's medical history, lifestyle habits and other details. Click on the edit button to add or edit any of the c</w:t>
-      </w:r>
-      <w:r>
-        <w:rPr>
-          <w:rFonts w:ascii="Helvetica" w:eastAsia="Times New Roman" w:hAnsi="Helvetica" w:cs="Helvetica"/>
-          <w:color w:val="333333"/>
-          <w:sz w:val="21"/>
-          <w:szCs w:val="21"/>
-        </w:rPr>
-        <w:t>ontents.</w:t>
+        <w:t>Click history tab to view the following page. This section contains general history of the patient, family's medical history, relative's medical history, lifestyle habits and other details. Click on the edit button to add or edit any of the contents.</w:t>
       </w:r>
     </w:p>
     <w:p>
@@ -4601,16 +4422,7 @@
           <w:sz w:val="21"/>
           <w:szCs w:val="21"/>
         </w:rPr>
-        <w:t>CCR as shown in the image below exchanges most relevant and timely clinical information about a patient amo</w:t>
-      </w:r>
-      <w:r>
-        <w:rPr>
-          <w:rFonts w:ascii="Helvetica" w:eastAsia="Times New Roman" w:hAnsi="Helvetica" w:cs="Helvetica"/>
-          <w:color w:val="333333"/>
-          <w:sz w:val="21"/>
-          <w:szCs w:val="21"/>
-        </w:rPr>
-        <w:t xml:space="preserve">ng providers, institutions, or others. This </w:t>
+        <w:t xml:space="preserve">CCR as shown in the image below exchanges most relevant and timely clinical information about a patient among providers, institutions, or others. This </w:t>
       </w:r>
       <w:proofErr w:type="gramStart"/>
       <w:r>
@@ -4630,25 +4442,7 @@
           <w:sz w:val="21"/>
           <w:szCs w:val="21"/>
         </w:rPr>
-        <w:t xml:space="preserve"> be completed upon referral or transfer or other transition of a patient from one caregiver to another. To be completed by Physicians, Nurses, Ancillary providers (e.g., social work, physical therapy, occup</w:t>
-      </w:r>
-      <w:r>
-        <w:rPr>
-          <w:rFonts w:ascii="Helvetica" w:eastAsia="Times New Roman" w:hAnsi="Helvetica" w:cs="Helvetica"/>
-          <w:color w:val="333333"/>
-          <w:sz w:val="21"/>
-          <w:szCs w:val="21"/>
-        </w:rPr>
-        <w:t>ational therapy). CCD is an electronic document exchange standard for sharing patient summary information. Summaries include the most commonly needed pertinent information about current and past health status in a form that can be shared by all computer ap</w:t>
-      </w:r>
-      <w:r>
-        <w:rPr>
-          <w:rFonts w:ascii="Helvetica" w:eastAsia="Times New Roman" w:hAnsi="Helvetica" w:cs="Helvetica"/>
-          <w:color w:val="333333"/>
-          <w:sz w:val="21"/>
-          <w:szCs w:val="21"/>
-        </w:rPr>
-        <w:t xml:space="preserve">plications, including web browsers, electronic medical record (EMR) and electronic health record (EHR) software systems. </w:t>
+        <w:t xml:space="preserve"> be completed upon referral or transfer or other transition of a patient from one caregiver to another. To be completed by Physicians, Nurses, Ancillary providers (e.g., social work, physical therapy, occupational therapy). CCD is an electronic document exchange standard for sharing patient summary information. Summaries include the most commonly needed pertinent information about current and past health status in a form that can be shared by all computer applications, including web browsers, electronic medical record (EMR) and electronic health record (EHR) software systems. </w:t>
       </w:r>
     </w:p>
     <w:p>
@@ -4751,16 +4545,7 @@
           <w:sz w:val="21"/>
           <w:szCs w:val="21"/>
         </w:rPr>
-        <w:t>Click Documents to upload images files of the test conducted like x-rays or a pdf file of some kind. Select a</w:t>
-      </w:r>
-      <w:r>
-        <w:rPr>
-          <w:rFonts w:ascii="Helvetica" w:eastAsia="Times New Roman" w:hAnsi="Helvetica" w:cs="Helvetica"/>
-          <w:color w:val="333333"/>
-          <w:sz w:val="21"/>
-          <w:szCs w:val="21"/>
-        </w:rPr>
-        <w:t xml:space="preserve"> category and upload </w:t>
+        <w:t xml:space="preserve">Click Documents to upload images files of the test conducted like x-rays or a pdf file of some kind. Select a category and upload </w:t>
       </w:r>
       <w:proofErr w:type="gramStart"/>
       <w:r>
@@ -5086,7 +4871,7 @@
         <w:pStyle w:val="Heading1"/>
       </w:pPr>
       <w:hyperlink w:anchor="content" w:history="1">
-        <w:bookmarkStart w:id="7" w:name="_Toc507335944"/>
+        <w:bookmarkStart w:id="7" w:name="_Toc508033844"/>
         <w:r>
           <w:rPr>
             <w:rStyle w:val="Hyperlink"/>
@@ -5114,16 +4899,7 @@
           <w:sz w:val="21"/>
           <w:szCs w:val="21"/>
         </w:rPr>
-        <w:t>Patients search can be done from the search bar or the crea</w:t>
-      </w:r>
-      <w:r>
-        <w:rPr>
-          <w:rFonts w:ascii="Helvetica" w:hAnsi="Helvetica" w:cs="Helvetica"/>
-          <w:color w:val="333333"/>
-          <w:sz w:val="21"/>
-          <w:szCs w:val="21"/>
-        </w:rPr>
-        <w:t>te new patient page as shown in the image below.</w:t>
+        <w:t>Patients search can be done from the search bar or the create new patient page as shown in the image below.</w:t>
       </w:r>
     </w:p>
     <w:p>
@@ -5267,16 +5043,7 @@
           <w:sz w:val="21"/>
           <w:szCs w:val="21"/>
         </w:rPr>
-        <w:t>After selecting a patient, A button will appear at the top of the page called active patient. This will stay active until i</w:t>
-      </w:r>
-      <w:r>
-        <w:rPr>
-          <w:rFonts w:ascii="Helvetica" w:hAnsi="Helvetica" w:cs="Helvetica"/>
-          <w:color w:val="333333"/>
-          <w:sz w:val="21"/>
-          <w:szCs w:val="21"/>
-        </w:rPr>
-        <w:t xml:space="preserve">t is cleared using the </w:t>
+        <w:t xml:space="preserve">After selecting a patient, A button will appear at the top of the page called active patient. This will stay active until it is cleared using the </w:t>
       </w:r>
       <w:r>
         <w:rPr>
@@ -5390,7 +5157,7 @@
         <w:pStyle w:val="Heading2"/>
       </w:pPr>
       <w:hyperlink w:anchor="content" w:history="1">
-        <w:bookmarkStart w:id="8" w:name="_Toc507335945"/>
+        <w:bookmarkStart w:id="8" w:name="_Toc508033845"/>
         <w:r>
           <w:rPr>
             <w:rStyle w:val="Hyperlink"/>
@@ -5441,19 +5208,7 @@
           <w:sz w:val="21"/>
           <w:szCs w:val="21"/>
         </w:rPr>
-        <w:t>No</w:t>
-      </w:r>
-      <w:r>
-        <w:rPr>
-          <w:rStyle w:val="Strong"/>
-          <w:rFonts w:ascii="Helvetica" w:hAnsi="Helvetica" w:cs="Helvetica"/>
-          <w:i/>
-          <w:iCs/>
-          <w:color w:val="333333"/>
-          <w:sz w:val="21"/>
-          <w:szCs w:val="21"/>
-        </w:rPr>
-        <w:t>te: Make sure to select a patient to make this section visible. This patient will be an active patient in the DMS system until the Clear Active Patient button is pressed.</w:t>
+        <w:t>Note: Make sure to select a patient to make this section visible. This patient will be an active patient in the DMS system until the Clear Active Patient button is pressed.</w:t>
       </w:r>
     </w:p>
     <w:p>
@@ -5551,16 +5306,7 @@
           <w:sz w:val="21"/>
           <w:szCs w:val="21"/>
         </w:rPr>
-        <w:t xml:space="preserve"> will display the following form. This</w:t>
-      </w:r>
-      <w:r>
-        <w:rPr>
-          <w:rFonts w:ascii="Helvetica" w:hAnsi="Helvetica" w:cs="Helvetica"/>
-          <w:color w:val="333333"/>
-          <w:sz w:val="21"/>
-          <w:szCs w:val="21"/>
-        </w:rPr>
-        <w:t xml:space="preserve"> encounter will be created for the active patient </w:t>
+        <w:t xml:space="preserve"> will display the following form. This encounter will be created for the active patient </w:t>
       </w:r>
       <w:proofErr w:type="spellStart"/>
       <w:r>
@@ -5591,27 +5337,7 @@
           <w:sz w:val="21"/>
           <w:szCs w:val="21"/>
         </w:rPr>
-        <w:t xml:space="preserve"> </w:t>
-      </w:r>
-      <w:proofErr w:type="spellStart"/>
-      <w:r>
-        <w:rPr>
-          <w:rFonts w:ascii="Helvetica" w:hAnsi="Helvetica" w:cs="Helvetica"/>
-          <w:color w:val="333333"/>
-          <w:sz w:val="21"/>
-          <w:szCs w:val="21"/>
-        </w:rPr>
-        <w:t>Khadka</w:t>
-      </w:r>
-      <w:proofErr w:type="spellEnd"/>
-      <w:r>
-        <w:rPr>
-          <w:rFonts w:ascii="Helvetica" w:hAnsi="Helvetica" w:cs="Helvetica"/>
-          <w:color w:val="333333"/>
-          <w:sz w:val="21"/>
-          <w:szCs w:val="21"/>
-        </w:rPr>
-        <w:t>, as shown in the image below. Please fill in the details as required and save it for future reference.</w:t>
+        <w:t xml:space="preserve"> Khadka, as shown in the image below. Please fill in the details as required and save it for future reference.</w:t>
       </w:r>
     </w:p>
     <w:p>
@@ -5913,7 +5639,7 @@
         <w:pStyle w:val="Heading1"/>
       </w:pPr>
       <w:hyperlink w:anchor="content" w:history="1">
-        <w:bookmarkStart w:id="9" w:name="_Toc507335946"/>
+        <w:bookmarkStart w:id="9" w:name="_Toc508033846"/>
         <w:r>
           <w:rPr>
             <w:rStyle w:val="Hyperlink"/>
@@ -5977,7 +5703,7 @@
         <w:pStyle w:val="Heading1"/>
       </w:pPr>
       <w:hyperlink w:anchor="content" w:history="1">
-        <w:bookmarkStart w:id="10" w:name="_Toc507335947"/>
+        <w:bookmarkStart w:id="10" w:name="_Toc508033847"/>
         <w:r>
           <w:rPr>
             <w:rStyle w:val="Hyperlink"/>
@@ -6052,16 +5778,7 @@
           <w:sz w:val="21"/>
           <w:szCs w:val="21"/>
         </w:rPr>
-        <w:t xml:space="preserve">It shows the list of patients’ </w:t>
-      </w:r>
-      <w:r>
-        <w:rPr>
-          <w:rFonts w:ascii="Helvetica" w:eastAsia="Times New Roman" w:hAnsi="Helvetica" w:cs="Helvetica"/>
-          <w:color w:val="333333"/>
-          <w:sz w:val="21"/>
-          <w:szCs w:val="21"/>
-        </w:rPr>
-        <w:t xml:space="preserve">appointments for the logged in doctor. It contains all past, present and future appointments detail. You can also select certain date to view appointments for that date. Press </w:t>
+        <w:t xml:space="preserve">It shows the list of patients’ appointments for the logged in doctor. It contains all past, present and future appointments detail. You can also select certain date to view appointments for that date. Press </w:t>
       </w:r>
       <w:r>
         <w:rPr>
@@ -6403,7 +6120,7 @@
         <w:pStyle w:val="Heading1"/>
       </w:pPr>
       <w:hyperlink w:anchor="content" w:history="1">
-        <w:bookmarkStart w:id="11" w:name="_Toc507335948"/>
+        <w:bookmarkStart w:id="11" w:name="_Toc508033848"/>
         <w:r>
           <w:rPr>
             <w:rStyle w:val="Hyperlink"/>
@@ -6467,7 +6184,7 @@
         <w:pStyle w:val="Heading1"/>
       </w:pPr>
       <w:hyperlink w:anchor="content" w:history="1">
-        <w:bookmarkStart w:id="12" w:name="_Toc507335949"/>
+        <w:bookmarkStart w:id="12" w:name="_Toc508033849"/>
         <w:r>
           <w:rPr>
             <w:rStyle w:val="Hyperlink"/>
@@ -6581,19 +6298,7 @@
           <w:sz w:val="21"/>
           <w:szCs w:val="21"/>
         </w:rPr>
-        <w:t>P</w:t>
-      </w:r>
-      <w:r>
-        <w:rPr>
-          <w:rStyle w:val="Emphasis"/>
-          <w:rFonts w:ascii="Helvetica" w:hAnsi="Helvetica" w:cs="Helvetica"/>
-          <w:b/>
-          <w:bCs/>
-          <w:color w:val="333333"/>
-          <w:sz w:val="21"/>
-          <w:szCs w:val="21"/>
-        </w:rPr>
-        <w:t xml:space="preserve">atient Education: </w:t>
+        <w:t xml:space="preserve">Patient Education: </w:t>
       </w:r>
       <w:r>
         <w:rPr>
@@ -6775,7 +6480,7 @@
         <w:pStyle w:val="Heading1"/>
       </w:pPr>
       <w:hyperlink w:anchor="content" w:history="1">
-        <w:bookmarkStart w:id="13" w:name="_Toc507335950"/>
+        <w:bookmarkStart w:id="13" w:name="_Toc508033850"/>
         <w:r>
           <w:rPr>
             <w:rStyle w:val="Hyperlink"/>
@@ -6975,7 +6680,7 @@
         <w:pStyle w:val="Heading1"/>
       </w:pPr>
       <w:hyperlink w:anchor="content" w:history="1">
-        <w:bookmarkStart w:id="14" w:name="_Toc507335951"/>
+        <w:bookmarkStart w:id="14" w:name="_Toc508033851"/>
         <w:r>
           <w:rPr>
             <w:rStyle w:val="Hyperlink"/>
@@ -7077,7 +6782,7 @@
         <w:pStyle w:val="Heading1"/>
       </w:pPr>
       <w:hyperlink w:anchor="content" w:history="1">
-        <w:bookmarkStart w:id="15" w:name="_Toc507335952"/>
+        <w:bookmarkStart w:id="15" w:name="_Toc508033852"/>
         <w:r>
           <w:rPr>
             <w:rStyle w:val="Hyperlink"/>
@@ -7179,7 +6884,7 @@
         <w:pStyle w:val="Heading1"/>
       </w:pPr>
       <w:hyperlink w:anchor="content" w:history="1">
-        <w:bookmarkStart w:id="16" w:name="_Toc507335953"/>
+        <w:bookmarkStart w:id="16" w:name="_Toc508033853"/>
         <w:r>
           <w:rPr>
             <w:rStyle w:val="Hyperlink"/>
@@ -7389,7 +7094,16 @@
           <w:sz w:val="21"/>
           <w:szCs w:val="21"/>
         </w:rPr>
-        <w:t>Conf</w:t>
+        <w:t xml:space="preserve">Configure Tracks: </w:t>
+      </w:r>
+      <w:r>
+        <w:rPr>
+          <w:rFonts w:ascii="Helvetica" w:hAnsi="Helvetica" w:cs="Helvetica"/>
+          <w:color w:val="333333"/>
+          <w:sz w:val="21"/>
+          <w:szCs w:val="21"/>
+        </w:rPr>
+        <w:t xml:space="preserve">Doctors update this section to keep records of varieties of tests like blood pressure test in different timings, its normal state for person of certain type and other in-depth details for other members to view. These records will be stored in the encounter history. Accessing this information from the </w:t>
       </w:r>
       <w:r>
         <w:rPr>
@@ -7399,34 +7113,6 @@
           <w:sz w:val="21"/>
           <w:szCs w:val="21"/>
         </w:rPr>
-        <w:t xml:space="preserve">igure Tracks: </w:t>
-      </w:r>
-      <w:r>
-        <w:rPr>
-          <w:rFonts w:ascii="Helvetica" w:hAnsi="Helvetica" w:cs="Helvetica"/>
-          <w:color w:val="333333"/>
-          <w:sz w:val="21"/>
-          <w:szCs w:val="21"/>
-        </w:rPr>
-        <w:t>Doctors update this section to keep records of varieties of tests like blood pressure test in different timings, its normal state for person of certain type and other in-depth details for other members to view. These records will be stored in</w:t>
-      </w:r>
-      <w:r>
-        <w:rPr>
-          <w:rFonts w:ascii="Helvetica" w:hAnsi="Helvetica" w:cs="Helvetica"/>
-          <w:color w:val="333333"/>
-          <w:sz w:val="21"/>
-          <w:szCs w:val="21"/>
-        </w:rPr>
-        <w:t xml:space="preserve"> the encounter history. Accessing this information from the </w:t>
-      </w:r>
-      <w:r>
-        <w:rPr>
-          <w:rStyle w:val="Strong"/>
-          <w:rFonts w:ascii="Helvetica" w:hAnsi="Helvetica" w:cs="Helvetica"/>
-          <w:color w:val="333333"/>
-          <w:sz w:val="21"/>
-          <w:szCs w:val="21"/>
-        </w:rPr>
         <w:t>Encounters</w:t>
       </w:r>
       <w:r>
@@ -7472,7 +7158,7 @@
         <w:pStyle w:val="Heading1"/>
       </w:pPr>
       <w:hyperlink w:anchor="content" w:history="1">
-        <w:bookmarkStart w:id="17" w:name="_Toc507335954"/>
+        <w:bookmarkStart w:id="17" w:name="_Toc508033854"/>
         <w:r>
           <w:rPr>
             <w:rStyle w:val="Hyperlink"/>
@@ -7501,64 +7187,6 @@
           <w:szCs w:val="21"/>
         </w:rPr>
         <w:t>Provides information about DMS.</w:t>
-      </w:r>
-    </w:p>
-    <w:p>
-      <w:pPr>
-        <w:pStyle w:val="NormalWeb"/>
-        <w:rPr>
-          <w:rFonts w:ascii="Helvetica" w:hAnsi="Helvetica" w:cs="Helvetica"/>
-          <w:color w:val="333333"/>
-          <w:sz w:val="21"/>
-          <w:szCs w:val="21"/>
-        </w:rPr>
-      </w:pPr>
-    </w:p>
-    <w:p>
-      <w:pPr>
-        <w:pStyle w:val="NormalWeb"/>
-        <w:rPr>
-          <w:rFonts w:ascii="Helvetica" w:hAnsi="Helvetica" w:cs="Helvetica"/>
-          <w:color w:val="333333"/>
-          <w:sz w:val="21"/>
-          <w:szCs w:val="21"/>
-        </w:rPr>
-      </w:pPr>
-    </w:p>
-    <w:p>
-      <w:pPr>
-        <w:pStyle w:val="Heading1"/>
-      </w:pPr>
-      <w:hyperlink w:anchor="content" w:history="1">
-        <w:bookmarkStart w:id="18" w:name="_Toc507335955"/>
-        <w:r>
-          <w:rPr>
-            <w:rStyle w:val="Hyperlink"/>
-            <w:color w:val="000000"/>
-          </w:rPr>
-          <w:t>Log Out</w:t>
-        </w:r>
-        <w:bookmarkEnd w:id="18"/>
-      </w:hyperlink>
-    </w:p>
-    <w:p>
-      <w:pPr>
-        <w:pStyle w:val="NormalWeb"/>
-        <w:rPr>
-          <w:rFonts w:ascii="Helvetica" w:hAnsi="Helvetica" w:cs="Helvetica"/>
-          <w:color w:val="333333"/>
-          <w:sz w:val="21"/>
-          <w:szCs w:val="21"/>
-        </w:rPr>
-      </w:pPr>
-      <w:r>
-        <w:rPr>
-          <w:rFonts w:ascii="Helvetica" w:hAnsi="Helvetica" w:cs="Helvetica"/>
-          <w:color w:val="333333"/>
-          <w:sz w:val="21"/>
-          <w:szCs w:val="21"/>
-        </w:rPr>
-        <w:t>This will end your session and will redirect you to the login page.</w:t>
       </w:r>
     </w:p>
     <w:sectPr>
@@ -7625,7 +7253,7 @@
           <w:rPr>
             <w:noProof/>
           </w:rPr>
-          <w:t>19</w:t>
+          <w:t>4</w:t>
         </w:r>
         <w:r>
           <w:rPr>
@@ -9100,7 +8728,7 @@
 </file>
 
 <file path=customXml/itemProps1.xml><?xml version="1.0" encoding="utf-8"?>
-<ds:datastoreItem xmlns:ds="http://schemas.openxmlformats.org/officeDocument/2006/customXml" ds:itemID="{C97FFEAC-F6B4-48EE-BEEC-81DAF41A5AFA}">
+<ds:datastoreItem xmlns:ds="http://schemas.openxmlformats.org/officeDocument/2006/customXml" ds:itemID="{773103D2-B4CD-4E8D-AE16-D059BDFBE057}">
   <ds:schemaRefs>
     <ds:schemaRef ds:uri="http://schemas.openxmlformats.org/officeDocument/2006/bibliography"/>
   </ds:schemaRefs>

</xml_diff>